<commit_message>
Dibug header.php And Add index.php
</commit_message>
<xml_diff>
--- a/Documents/نکات.docx
+++ b/Documents/نکات.docx
@@ -1,6 +1,6 @@
 
 <file path=word/document.xml><?xml version="1.0" encoding="utf-8"?>
-<w:document xmlns:wpc="http://schemas.microsoft.com/office/word/2010/wordprocessingCanvas" xmlns:cx="http://schemas.microsoft.com/office/drawing/2014/chartex" xmlns:cx1="http://schemas.microsoft.com/office/drawing/2015/9/8/chartex" xmlns:cx2="http://schemas.microsoft.com/office/drawing/2015/10/21/chartex" xmlns:cx3="http://schemas.microsoft.com/office/drawing/2016/5/9/chartex" xmlns:cx4="http://schemas.microsoft.com/office/drawing/2016/5/10/chartex" xmlns:cx5="http://schemas.microsoft.com/office/drawing/2016/5/11/chartex" xmlns:cx6="http://schemas.microsoft.com/office/drawing/2016/5/12/chartex" xmlns:cx7="http://schemas.microsoft.com/office/drawing/2016/5/13/chartex" xmlns:cx8="http://schemas.microsoft.com/office/drawing/2016/5/14/chartex" xmlns:mc="http://schemas.openxmlformats.org/markup-compatibility/2006" xmlns:aink="http://schemas.microsoft.com/office/drawing/2016/ink" xmlns:am3d="http://schemas.microsoft.com/office/drawing/2017/model3d" xmlns:o="urn:schemas-microsoft-com:office:office" xmlns:oel="http://schemas.microsoft.com/office/2019/extlst" xmlns:r="http://schemas.openxmlformats.org/officeDocument/2006/relationships" xmlns:m="http://schemas.openxmlformats.org/officeDocument/2006/math" xmlns:v="urn:schemas-microsoft-com:vml" xmlns:wp14="http://schemas.microsoft.com/office/word/2010/wordprocessingDrawing" xmlns:wp="http://schemas.openxmlformats.org/drawingml/2006/wordprocessingDrawing" xmlns:w10="urn:schemas-microsoft-com:office:word" xmlns:w="http://schemas.openxmlformats.org/wordprocessingml/2006/main" xmlns:w14="http://schemas.microsoft.com/office/word/2010/wordml" xmlns:w15="http://schemas.microsoft.com/office/word/2012/wordml" xmlns:w16cex="http://schemas.microsoft.com/office/word/2018/wordml/cex" xmlns:w16cid="http://schemas.microsoft.com/office/word/2016/wordml/cid" xmlns:w16="http://schemas.microsoft.com/office/word/2018/wordml" xmlns:w16du="http://schemas.microsoft.com/office/word/2023/wordml/word16du" xmlns:w16sdtdh="http://schemas.microsoft.com/office/word/2020/wordml/sdtdatahash" xmlns:w16se="http://schemas.microsoft.com/office/word/2015/wordml/symex" xmlns:wpg="http://schemas.microsoft.com/office/word/2010/wordprocessingGroup" xmlns:wpi="http://schemas.microsoft.com/office/word/2010/wordprocessingInk" xmlns:wne="http://schemas.microsoft.com/office/word/2006/wordml" xmlns:wps="http://schemas.microsoft.com/office/word/2010/wordprocessingShape" mc:Ignorable="w14 w15 w16se w16cid w16 w16cex w16sdtdh w16du wp14">
+<w:document xmlns:wpc="http://schemas.microsoft.com/office/word/2010/wordprocessingCanvas" xmlns:cx="http://schemas.microsoft.com/office/drawing/2014/chartex" xmlns:cx1="http://schemas.microsoft.com/office/drawing/2015/9/8/chartex" xmlns:cx2="http://schemas.microsoft.com/office/drawing/2015/10/21/chartex" xmlns:cx3="http://schemas.microsoft.com/office/drawing/2016/5/9/chartex" xmlns:cx4="http://schemas.microsoft.com/office/drawing/2016/5/10/chartex" xmlns:cx5="http://schemas.microsoft.com/office/drawing/2016/5/11/chartex" xmlns:cx6="http://schemas.microsoft.com/office/drawing/2016/5/12/chartex" xmlns:cx7="http://schemas.microsoft.com/office/drawing/2016/5/13/chartex" xmlns:cx8="http://schemas.microsoft.com/office/drawing/2016/5/14/chartex" xmlns:mc="http://schemas.openxmlformats.org/markup-compatibility/2006" xmlns:aink="http://schemas.microsoft.com/office/drawing/2016/ink" xmlns:am3d="http://schemas.microsoft.com/office/drawing/2017/model3d" xmlns:o="urn:schemas-microsoft-com:office:office" xmlns:oel="http://schemas.microsoft.com/office/2019/extlst" xmlns:r="http://schemas.openxmlformats.org/officeDocument/2006/relationships" xmlns:m="http://schemas.openxmlformats.org/officeDocument/2006/math" xmlns:v="urn:schemas-microsoft-com:vml" xmlns:wp14="http://schemas.microsoft.com/office/word/2010/wordprocessingDrawing" xmlns:wp="http://schemas.openxmlformats.org/drawingml/2006/wordprocessingDrawing" xmlns:w10="urn:schemas-microsoft-com:office:word" xmlns:w="http://schemas.openxmlformats.org/wordprocessingml/2006/main" xmlns:w14="http://schemas.microsoft.com/office/word/2010/wordml" xmlns:w15="http://schemas.microsoft.com/office/word/2012/wordml" xmlns:w16cex="http://schemas.microsoft.com/office/word/2018/wordml/cex" xmlns:w16cid="http://schemas.microsoft.com/office/word/2016/wordml/cid" xmlns:w16="http://schemas.microsoft.com/office/word/2018/wordml" xmlns:w16du="http://schemas.microsoft.com/office/word/2023/wordml/word16du" xmlns:w16sdtdh="http://schemas.microsoft.com/office/word/2020/wordml/sdtdatahash" xmlns:w16sdtfl="http://schemas.microsoft.com/office/word/2024/wordml/sdtformatlock" xmlns:w16se="http://schemas.microsoft.com/office/word/2015/wordml/symex" xmlns:wpg="http://schemas.microsoft.com/office/word/2010/wordprocessingGroup" xmlns:wpi="http://schemas.microsoft.com/office/word/2010/wordprocessingInk" xmlns:wne="http://schemas.microsoft.com/office/word/2006/wordml" xmlns:wps="http://schemas.microsoft.com/office/word/2010/wordprocessingShape" mc:Ignorable="w14 w15 w16se w16cid w16 w16cex w16sdtdh w16sdtfl w16du wp14">
   <w:body>
     <w:p>
       <w:pPr>
@@ -2289,6 +2289,713 @@
           <w:lang w:bidi="fa-IR"/>
         </w:rPr>
         <w:t>.</w:t>
+      </w:r>
+    </w:p>
+    <w:p>
+      <w:pPr>
+        <w:pStyle w:val="ListParagraph"/>
+        <w:numPr>
+          <w:ilvl w:val="0"/>
+          <w:numId w:val="1"/>
+        </w:numPr>
+        <w:bidi/>
+        <w:rPr>
+          <w:rFonts w:ascii="Shabnam" w:hAnsi="Shabnam" w:cs="Shabnam"/>
+          <w:sz w:val="24"/>
+          <w:szCs w:val="24"/>
+          <w:lang w:bidi="fa-IR"/>
+        </w:rPr>
+      </w:pPr>
+      <w:r>
+        <w:rPr>
+          <w:rFonts w:ascii="Shabnam" w:hAnsi="Shabnam" w:cs="Shabnam" w:hint="cs"/>
+          <w:sz w:val="24"/>
+          <w:szCs w:val="24"/>
+          <w:rtl/>
+          <w:lang w:bidi="fa-IR"/>
+        </w:rPr>
+        <w:t xml:space="preserve">وقتی در صفحه‌ای، هدر را فراخوانی کردیم، دیگه نباید قالب آن صفحه با </w:t>
+      </w:r>
+      <w:r>
+        <w:rPr>
+          <w:rFonts w:ascii="Shabnam" w:hAnsi="Shabnam" w:cs="Shabnam"/>
+          <w:sz w:val="24"/>
+          <w:szCs w:val="24"/>
+          <w:lang w:bidi="fa-IR"/>
+        </w:rPr>
+        <w:t>html</w:t>
+      </w:r>
+      <w:r>
+        <w:rPr>
+          <w:rFonts w:ascii="Shabnam" w:hAnsi="Shabnam" w:cs="Shabnam" w:hint="cs"/>
+          <w:sz w:val="24"/>
+          <w:szCs w:val="24"/>
+          <w:rtl/>
+          <w:lang w:bidi="fa-IR"/>
+        </w:rPr>
+        <w:t xml:space="preserve"> شروع بشه چون قبلا در هدر تعریف شده</w:t>
+      </w:r>
+    </w:p>
+    <w:p>
+      <w:pPr>
+        <w:pStyle w:val="ListParagraph"/>
+        <w:numPr>
+          <w:ilvl w:val="0"/>
+          <w:numId w:val="1"/>
+        </w:numPr>
+        <w:bidi/>
+        <w:rPr>
+          <w:rFonts w:ascii="Shabnam" w:hAnsi="Shabnam" w:cs="Shabnam"/>
+          <w:sz w:val="24"/>
+          <w:szCs w:val="24"/>
+          <w:lang w:bidi="fa-IR"/>
+        </w:rPr>
+      </w:pPr>
+      <w:r>
+        <w:rPr>
+          <w:rFonts w:ascii="Shabnam" w:hAnsi="Shabnam" w:cs="Shabnam"/>
+          <w:sz w:val="24"/>
+          <w:szCs w:val="24"/>
+          <w:rtl/>
+          <w:lang w:bidi="fa-IR"/>
+        </w:rPr>
+        <w:t>را</w:t>
+      </w:r>
+      <w:r>
+        <w:rPr>
+          <w:rFonts w:ascii="Shabnam" w:hAnsi="Shabnam" w:cs="Shabnam" w:hint="cs"/>
+          <w:sz w:val="24"/>
+          <w:szCs w:val="24"/>
+          <w:rtl/>
+          <w:lang w:bidi="fa-IR"/>
+        </w:rPr>
+        <w:t>ی</w:t>
+      </w:r>
+      <w:r>
+        <w:rPr>
+          <w:rFonts w:ascii="Shabnam" w:hAnsi="Shabnam" w:cs="Shabnam"/>
+          <w:sz w:val="24"/>
+          <w:szCs w:val="24"/>
+          <w:rtl/>
+          <w:lang w:bidi="fa-IR"/>
+        </w:rPr>
+        <w:t xml:space="preserve"> بارگذار</w:t>
+      </w:r>
+      <w:r>
+        <w:rPr>
+          <w:rFonts w:ascii="Shabnam" w:hAnsi="Shabnam" w:cs="Shabnam" w:hint="cs"/>
+          <w:sz w:val="24"/>
+          <w:szCs w:val="24"/>
+          <w:rtl/>
+          <w:lang w:bidi="fa-IR"/>
+        </w:rPr>
+        <w:t>ی</w:t>
+      </w:r>
+      <w:r>
+        <w:rPr>
+          <w:rFonts w:ascii="Shabnam" w:hAnsi="Shabnam" w:cs="Shabnam"/>
+          <w:sz w:val="24"/>
+          <w:szCs w:val="24"/>
+          <w:rtl/>
+          <w:lang w:bidi="fa-IR"/>
+        </w:rPr>
+        <w:t xml:space="preserve"> ل</w:t>
+      </w:r>
+      <w:r>
+        <w:rPr>
+          <w:rFonts w:ascii="Shabnam" w:hAnsi="Shabnam" w:cs="Shabnam" w:hint="cs"/>
+          <w:sz w:val="24"/>
+          <w:szCs w:val="24"/>
+          <w:rtl/>
+          <w:lang w:bidi="fa-IR"/>
+        </w:rPr>
+        <w:t>ی</w:t>
+      </w:r>
+      <w:r>
+        <w:rPr>
+          <w:rFonts w:ascii="Shabnam" w:hAnsi="Shabnam" w:cs="Shabnam" w:hint="eastAsia"/>
+          <w:sz w:val="24"/>
+          <w:szCs w:val="24"/>
+          <w:rtl/>
+          <w:lang w:bidi="fa-IR"/>
+        </w:rPr>
+        <w:t>نک‌ها</w:t>
+      </w:r>
+      <w:r>
+        <w:rPr>
+          <w:rFonts w:ascii="Shabnam" w:hAnsi="Shabnam" w:cs="Shabnam" w:hint="cs"/>
+          <w:sz w:val="24"/>
+          <w:szCs w:val="24"/>
+          <w:rtl/>
+          <w:lang w:bidi="fa-IR"/>
+        </w:rPr>
+        <w:t>ی</w:t>
+      </w:r>
+      <w:r>
+        <w:rPr>
+          <w:rFonts w:ascii="Shabnam" w:hAnsi="Shabnam" w:cs="Shabnam"/>
+          <w:sz w:val="24"/>
+          <w:szCs w:val="24"/>
+          <w:rtl/>
+          <w:lang w:bidi="fa-IR"/>
+        </w:rPr>
+        <w:t xml:space="preserve"> </w:t>
+      </w:r>
+      <w:r>
+        <w:rPr>
+          <w:rFonts w:ascii="Shabnam" w:hAnsi="Shabnam" w:cs="Shabnam"/>
+          <w:sz w:val="24"/>
+          <w:szCs w:val="24"/>
+          <w:lang w:bidi="fa-IR"/>
+        </w:rPr>
+        <w:t>CSS</w:t>
+      </w:r>
+      <w:r>
+        <w:rPr>
+          <w:rFonts w:ascii="Shabnam" w:hAnsi="Shabnam" w:cs="Shabnam"/>
+          <w:sz w:val="24"/>
+          <w:szCs w:val="24"/>
+          <w:rtl/>
+          <w:lang w:bidi="fa-IR"/>
+        </w:rPr>
+        <w:t xml:space="preserve"> و جاوااسکر</w:t>
+      </w:r>
+      <w:r>
+        <w:rPr>
+          <w:rFonts w:ascii="Shabnam" w:hAnsi="Shabnam" w:cs="Shabnam" w:hint="cs"/>
+          <w:sz w:val="24"/>
+          <w:szCs w:val="24"/>
+          <w:rtl/>
+          <w:lang w:bidi="fa-IR"/>
+        </w:rPr>
+        <w:t>ی</w:t>
+      </w:r>
+      <w:r>
+        <w:rPr>
+          <w:rFonts w:ascii="Shabnam" w:hAnsi="Shabnam" w:cs="Shabnam" w:hint="eastAsia"/>
+          <w:sz w:val="24"/>
+          <w:szCs w:val="24"/>
+          <w:rtl/>
+          <w:lang w:bidi="fa-IR"/>
+        </w:rPr>
+        <w:t>پت</w:t>
+      </w:r>
+      <w:r>
+        <w:rPr>
+          <w:rFonts w:ascii="Shabnam" w:hAnsi="Shabnam" w:cs="Shabnam"/>
+          <w:sz w:val="24"/>
+          <w:szCs w:val="24"/>
+          <w:rtl/>
+          <w:lang w:bidi="fa-IR"/>
+        </w:rPr>
+        <w:t xml:space="preserve"> در فا</w:t>
+      </w:r>
+      <w:r>
+        <w:rPr>
+          <w:rFonts w:ascii="Shabnam" w:hAnsi="Shabnam" w:cs="Shabnam" w:hint="cs"/>
+          <w:sz w:val="24"/>
+          <w:szCs w:val="24"/>
+          <w:rtl/>
+          <w:lang w:bidi="fa-IR"/>
+        </w:rPr>
+        <w:t>ی</w:t>
+      </w:r>
+      <w:r>
+        <w:rPr>
+          <w:rFonts w:ascii="Shabnam" w:hAnsi="Shabnam" w:cs="Shabnam" w:hint="eastAsia"/>
+          <w:sz w:val="24"/>
+          <w:szCs w:val="24"/>
+          <w:rtl/>
+          <w:lang w:bidi="fa-IR"/>
+        </w:rPr>
+        <w:t>ل</w:t>
+      </w:r>
+      <w:r>
+        <w:rPr>
+          <w:rFonts w:ascii="Shabnam" w:hAnsi="Shabnam" w:cs="Shabnam"/>
+          <w:sz w:val="24"/>
+          <w:szCs w:val="24"/>
+          <w:rtl/>
+          <w:lang w:bidi="fa-IR"/>
+        </w:rPr>
+        <w:t xml:space="preserve"> </w:t>
+      </w:r>
+      <w:proofErr w:type="spellStart"/>
+      <w:r>
+        <w:rPr>
+          <w:rFonts w:ascii="Shabnam" w:hAnsi="Shabnam" w:cs="Shabnam"/>
+          <w:sz w:val="24"/>
+          <w:szCs w:val="24"/>
+          <w:lang w:bidi="fa-IR"/>
+        </w:rPr>
+        <w:t>functions.php</w:t>
+      </w:r>
+      <w:proofErr w:type="spellEnd"/>
+      <w:r>
+        <w:rPr>
+          <w:rFonts w:ascii="Shabnam" w:hAnsi="Shabnam" w:cs="Shabnam"/>
+          <w:sz w:val="24"/>
+          <w:szCs w:val="24"/>
+          <w:rtl/>
+          <w:lang w:bidi="fa-IR"/>
+        </w:rPr>
+        <w:t xml:space="preserve"> در وردپرس، با</w:t>
+      </w:r>
+      <w:r>
+        <w:rPr>
+          <w:rFonts w:ascii="Shabnam" w:hAnsi="Shabnam" w:cs="Shabnam" w:hint="cs"/>
+          <w:sz w:val="24"/>
+          <w:szCs w:val="24"/>
+          <w:rtl/>
+          <w:lang w:bidi="fa-IR"/>
+        </w:rPr>
+        <w:t>ی</w:t>
+      </w:r>
+      <w:r>
+        <w:rPr>
+          <w:rFonts w:ascii="Shabnam" w:hAnsi="Shabnam" w:cs="Shabnam" w:hint="eastAsia"/>
+          <w:sz w:val="24"/>
+          <w:szCs w:val="24"/>
+          <w:rtl/>
+          <w:lang w:bidi="fa-IR"/>
+        </w:rPr>
+        <w:t>د</w:t>
+      </w:r>
+      <w:r>
+        <w:rPr>
+          <w:rFonts w:ascii="Shabnam" w:hAnsi="Shabnam" w:cs="Shabnam"/>
+          <w:sz w:val="24"/>
+          <w:szCs w:val="24"/>
+          <w:rtl/>
+          <w:lang w:bidi="fa-IR"/>
+        </w:rPr>
+        <w:t xml:space="preserve"> از توابع </w:t>
+      </w:r>
+      <w:proofErr w:type="spellStart"/>
+      <w:r>
+        <w:rPr>
+          <w:rFonts w:ascii="Shabnam" w:hAnsi="Shabnam" w:cs="Shabnam"/>
+          <w:sz w:val="24"/>
+          <w:szCs w:val="24"/>
+          <w:lang w:bidi="fa-IR"/>
+        </w:rPr>
+        <w:t>wp_enqueue_style</w:t>
+      </w:r>
+      <w:proofErr w:type="spellEnd"/>
+      <w:r>
+        <w:rPr>
+          <w:rFonts w:ascii="Shabnam" w:hAnsi="Shabnam" w:cs="Shabnam"/>
+          <w:sz w:val="24"/>
+          <w:szCs w:val="24"/>
+          <w:rtl/>
+          <w:lang w:bidi="fa-IR"/>
+        </w:rPr>
+        <w:t>() برا</w:t>
+      </w:r>
+      <w:r>
+        <w:rPr>
+          <w:rFonts w:ascii="Shabnam" w:hAnsi="Shabnam" w:cs="Shabnam" w:hint="cs"/>
+          <w:sz w:val="24"/>
+          <w:szCs w:val="24"/>
+          <w:rtl/>
+          <w:lang w:bidi="fa-IR"/>
+        </w:rPr>
+        <w:t>ی</w:t>
+      </w:r>
+      <w:r>
+        <w:rPr>
+          <w:rFonts w:ascii="Shabnam" w:hAnsi="Shabnam" w:cs="Shabnam"/>
+          <w:sz w:val="24"/>
+          <w:szCs w:val="24"/>
+          <w:rtl/>
+          <w:lang w:bidi="fa-IR"/>
+        </w:rPr>
+        <w:t xml:space="preserve"> </w:t>
+      </w:r>
+      <w:r>
+        <w:rPr>
+          <w:rFonts w:ascii="Shabnam" w:hAnsi="Shabnam" w:cs="Shabnam"/>
+          <w:sz w:val="24"/>
+          <w:szCs w:val="24"/>
+          <w:lang w:bidi="fa-IR"/>
+        </w:rPr>
+        <w:t>CSS</w:t>
+      </w:r>
+      <w:r>
+        <w:rPr>
+          <w:rFonts w:ascii="Shabnam" w:hAnsi="Shabnam" w:cs="Shabnam"/>
+          <w:sz w:val="24"/>
+          <w:szCs w:val="24"/>
+          <w:rtl/>
+          <w:lang w:bidi="fa-IR"/>
+        </w:rPr>
+        <w:t xml:space="preserve"> و </w:t>
+      </w:r>
+      <w:proofErr w:type="spellStart"/>
+      <w:r>
+        <w:rPr>
+          <w:rFonts w:ascii="Shabnam" w:hAnsi="Shabnam" w:cs="Shabnam"/>
+          <w:sz w:val="24"/>
+          <w:szCs w:val="24"/>
+          <w:lang w:bidi="fa-IR"/>
+        </w:rPr>
+        <w:t>wp_enqueue_script</w:t>
+      </w:r>
+      <w:proofErr w:type="spellEnd"/>
+      <w:r>
+        <w:rPr>
+          <w:rFonts w:ascii="Shabnam" w:hAnsi="Shabnam" w:cs="Shabnam"/>
+          <w:sz w:val="24"/>
+          <w:szCs w:val="24"/>
+          <w:rtl/>
+          <w:lang w:bidi="fa-IR"/>
+        </w:rPr>
+        <w:t>() برا</w:t>
+      </w:r>
+      <w:r>
+        <w:rPr>
+          <w:rFonts w:ascii="Shabnam" w:hAnsi="Shabnam" w:cs="Shabnam" w:hint="cs"/>
+          <w:sz w:val="24"/>
+          <w:szCs w:val="24"/>
+          <w:rtl/>
+          <w:lang w:bidi="fa-IR"/>
+        </w:rPr>
+        <w:t>ی</w:t>
+      </w:r>
+      <w:r>
+        <w:rPr>
+          <w:rFonts w:ascii="Shabnam" w:hAnsi="Shabnam" w:cs="Shabnam"/>
+          <w:sz w:val="24"/>
+          <w:szCs w:val="24"/>
+          <w:rtl/>
+          <w:lang w:bidi="fa-IR"/>
+        </w:rPr>
+        <w:t xml:space="preserve"> </w:t>
+      </w:r>
+      <w:r>
+        <w:rPr>
+          <w:rFonts w:ascii="Shabnam" w:hAnsi="Shabnam" w:cs="Shabnam"/>
+          <w:sz w:val="24"/>
+          <w:szCs w:val="24"/>
+          <w:lang w:bidi="fa-IR"/>
+        </w:rPr>
+        <w:t>JavaScript</w:t>
+      </w:r>
+      <w:r>
+        <w:rPr>
+          <w:rFonts w:ascii="Shabnam" w:hAnsi="Shabnam" w:cs="Shabnam"/>
+          <w:sz w:val="24"/>
+          <w:szCs w:val="24"/>
+          <w:rtl/>
+          <w:lang w:bidi="fa-IR"/>
+        </w:rPr>
+        <w:t xml:space="preserve"> استفاده کن</w:t>
+      </w:r>
+      <w:r>
+        <w:rPr>
+          <w:rFonts w:ascii="Shabnam" w:hAnsi="Shabnam" w:cs="Shabnam" w:hint="cs"/>
+          <w:sz w:val="24"/>
+          <w:szCs w:val="24"/>
+          <w:rtl/>
+          <w:lang w:bidi="fa-IR"/>
+        </w:rPr>
+        <w:t>ی</w:t>
+      </w:r>
+      <w:r>
+        <w:rPr>
+          <w:rFonts w:ascii="Shabnam" w:hAnsi="Shabnam" w:cs="Shabnam" w:hint="eastAsia"/>
+          <w:sz w:val="24"/>
+          <w:szCs w:val="24"/>
+          <w:rtl/>
+          <w:lang w:bidi="fa-IR"/>
+        </w:rPr>
+        <w:t>د</w:t>
+      </w:r>
+      <w:r>
+        <w:rPr>
+          <w:rFonts w:ascii="Shabnam" w:hAnsi="Shabnam" w:cs="Shabnam"/>
+          <w:sz w:val="24"/>
+          <w:szCs w:val="24"/>
+          <w:rtl/>
+          <w:lang w:bidi="fa-IR"/>
+        </w:rPr>
+        <w:t>. ا</w:t>
+      </w:r>
+      <w:r>
+        <w:rPr>
+          <w:rFonts w:ascii="Shabnam" w:hAnsi="Shabnam" w:cs="Shabnam" w:hint="cs"/>
+          <w:sz w:val="24"/>
+          <w:szCs w:val="24"/>
+          <w:rtl/>
+          <w:lang w:bidi="fa-IR"/>
+        </w:rPr>
+        <w:t>ی</w:t>
+      </w:r>
+      <w:r>
+        <w:rPr>
+          <w:rFonts w:ascii="Shabnam" w:hAnsi="Shabnam" w:cs="Shabnam" w:hint="eastAsia"/>
+          <w:sz w:val="24"/>
+          <w:szCs w:val="24"/>
+          <w:rtl/>
+          <w:lang w:bidi="fa-IR"/>
+        </w:rPr>
+        <w:t>ن</w:t>
+      </w:r>
+      <w:r>
+        <w:rPr>
+          <w:rFonts w:ascii="Shabnam" w:hAnsi="Shabnam" w:cs="Shabnam"/>
+          <w:sz w:val="24"/>
+          <w:szCs w:val="24"/>
+          <w:rtl/>
+          <w:lang w:bidi="fa-IR"/>
+        </w:rPr>
+        <w:t xml:space="preserve"> روش استاندارد وردپرس است که هم به به</w:t>
+      </w:r>
+      <w:r>
+        <w:rPr>
+          <w:rFonts w:ascii="Shabnam" w:hAnsi="Shabnam" w:cs="Shabnam" w:hint="cs"/>
+          <w:sz w:val="24"/>
+          <w:szCs w:val="24"/>
+          <w:rtl/>
+          <w:lang w:bidi="fa-IR"/>
+        </w:rPr>
+        <w:t>ی</w:t>
+      </w:r>
+      <w:r>
+        <w:rPr>
+          <w:rFonts w:ascii="Shabnam" w:hAnsi="Shabnam" w:cs="Shabnam" w:hint="eastAsia"/>
+          <w:sz w:val="24"/>
+          <w:szCs w:val="24"/>
+          <w:rtl/>
+          <w:lang w:bidi="fa-IR"/>
+        </w:rPr>
+        <w:t>نه‌ساز</w:t>
+      </w:r>
+      <w:r>
+        <w:rPr>
+          <w:rFonts w:ascii="Shabnam" w:hAnsi="Shabnam" w:cs="Shabnam" w:hint="cs"/>
+          <w:sz w:val="24"/>
+          <w:szCs w:val="24"/>
+          <w:rtl/>
+          <w:lang w:bidi="fa-IR"/>
+        </w:rPr>
+        <w:t>ی</w:t>
+      </w:r>
+      <w:r>
+        <w:rPr>
+          <w:rFonts w:ascii="Shabnam" w:hAnsi="Shabnam" w:cs="Shabnam"/>
+          <w:sz w:val="24"/>
+          <w:szCs w:val="24"/>
+          <w:rtl/>
+          <w:lang w:bidi="fa-IR"/>
+        </w:rPr>
+        <w:t xml:space="preserve"> کمک م</w:t>
+      </w:r>
+      <w:r>
+        <w:rPr>
+          <w:rFonts w:ascii="Shabnam" w:hAnsi="Shabnam" w:cs="Shabnam" w:hint="cs"/>
+          <w:sz w:val="24"/>
+          <w:szCs w:val="24"/>
+          <w:rtl/>
+          <w:lang w:bidi="fa-IR"/>
+        </w:rPr>
+        <w:t>ی‌</w:t>
+      </w:r>
+      <w:r>
+        <w:rPr>
+          <w:rFonts w:ascii="Shabnam" w:hAnsi="Shabnam" w:cs="Shabnam" w:hint="eastAsia"/>
+          <w:sz w:val="24"/>
+          <w:szCs w:val="24"/>
+          <w:rtl/>
+          <w:lang w:bidi="fa-IR"/>
+        </w:rPr>
+        <w:t>کند</w:t>
+      </w:r>
+      <w:r>
+        <w:rPr>
+          <w:rFonts w:ascii="Shabnam" w:hAnsi="Shabnam" w:cs="Shabnam"/>
+          <w:sz w:val="24"/>
+          <w:szCs w:val="24"/>
+          <w:rtl/>
+          <w:lang w:bidi="fa-IR"/>
+        </w:rPr>
+        <w:t xml:space="preserve"> و هم سازگار</w:t>
+      </w:r>
+      <w:r>
+        <w:rPr>
+          <w:rFonts w:ascii="Shabnam" w:hAnsi="Shabnam" w:cs="Shabnam" w:hint="cs"/>
+          <w:sz w:val="24"/>
+          <w:szCs w:val="24"/>
+          <w:rtl/>
+          <w:lang w:bidi="fa-IR"/>
+        </w:rPr>
+        <w:t>ی</w:t>
+      </w:r>
+      <w:r>
+        <w:rPr>
+          <w:rFonts w:ascii="Shabnam" w:hAnsi="Shabnam" w:cs="Shabnam"/>
+          <w:sz w:val="24"/>
+          <w:szCs w:val="24"/>
+          <w:rtl/>
+          <w:lang w:bidi="fa-IR"/>
+        </w:rPr>
+        <w:t xml:space="preserve"> ب</w:t>
+      </w:r>
+      <w:r>
+        <w:rPr>
+          <w:rFonts w:ascii="Shabnam" w:hAnsi="Shabnam" w:cs="Shabnam" w:hint="cs"/>
+          <w:sz w:val="24"/>
+          <w:szCs w:val="24"/>
+          <w:rtl/>
+          <w:lang w:bidi="fa-IR"/>
+        </w:rPr>
+        <w:t>ی</w:t>
+      </w:r>
+      <w:r>
+        <w:rPr>
+          <w:rFonts w:ascii="Shabnam" w:hAnsi="Shabnam" w:cs="Shabnam" w:hint="eastAsia"/>
+          <w:sz w:val="24"/>
+          <w:szCs w:val="24"/>
+          <w:rtl/>
+          <w:lang w:bidi="fa-IR"/>
+        </w:rPr>
+        <w:t>شتر</w:t>
+      </w:r>
+      <w:r>
+        <w:rPr>
+          <w:rFonts w:ascii="Shabnam" w:hAnsi="Shabnam" w:cs="Shabnam" w:hint="cs"/>
+          <w:sz w:val="24"/>
+          <w:szCs w:val="24"/>
+          <w:rtl/>
+          <w:lang w:bidi="fa-IR"/>
+        </w:rPr>
+        <w:t>ی</w:t>
+      </w:r>
+      <w:r>
+        <w:rPr>
+          <w:rFonts w:ascii="Shabnam" w:hAnsi="Shabnam" w:cs="Shabnam"/>
+          <w:sz w:val="24"/>
+          <w:szCs w:val="24"/>
+          <w:rtl/>
+          <w:lang w:bidi="fa-IR"/>
+        </w:rPr>
+        <w:t xml:space="preserve"> ا</w:t>
+      </w:r>
+      <w:r>
+        <w:rPr>
+          <w:rFonts w:ascii="Shabnam" w:hAnsi="Shabnam" w:cs="Shabnam" w:hint="cs"/>
+          <w:sz w:val="24"/>
+          <w:szCs w:val="24"/>
+          <w:rtl/>
+          <w:lang w:bidi="fa-IR"/>
+        </w:rPr>
+        <w:t>ی</w:t>
+      </w:r>
+      <w:r>
+        <w:rPr>
+          <w:rFonts w:ascii="Shabnam" w:hAnsi="Shabnam" w:cs="Shabnam" w:hint="eastAsia"/>
+          <w:sz w:val="24"/>
+          <w:szCs w:val="24"/>
+          <w:rtl/>
+          <w:lang w:bidi="fa-IR"/>
+        </w:rPr>
+        <w:t>جاد</w:t>
+      </w:r>
+      <w:r>
+        <w:rPr>
+          <w:rFonts w:ascii="Shabnam" w:hAnsi="Shabnam" w:cs="Shabnam"/>
+          <w:sz w:val="24"/>
+          <w:szCs w:val="24"/>
+          <w:rtl/>
+          <w:lang w:bidi="fa-IR"/>
+        </w:rPr>
+        <w:t xml:space="preserve"> م</w:t>
+      </w:r>
+      <w:r>
+        <w:rPr>
+          <w:rFonts w:ascii="Shabnam" w:hAnsi="Shabnam" w:cs="Shabnam" w:hint="cs"/>
+          <w:sz w:val="24"/>
+          <w:szCs w:val="24"/>
+          <w:rtl/>
+          <w:lang w:bidi="fa-IR"/>
+        </w:rPr>
+        <w:t>ی‌</w:t>
+      </w:r>
+      <w:r>
+        <w:rPr>
+          <w:rFonts w:ascii="Shabnam" w:hAnsi="Shabnam" w:cs="Shabnam"/>
+          <w:sz w:val="24"/>
+          <w:szCs w:val="24"/>
+          <w:rtl/>
+          <w:lang w:bidi="fa-IR"/>
+        </w:rPr>
+        <w:t>کند.</w:t>
+      </w:r>
+    </w:p>
+    <w:p>
+      <w:pPr>
+        <w:pStyle w:val="ListParagraph"/>
+        <w:numPr>
+          <w:ilvl w:val="0"/>
+          <w:numId w:val="1"/>
+        </w:numPr>
+        <w:bidi/>
+        <w:rPr>
+          <w:rFonts w:ascii="Shabnam" w:hAnsi="Shabnam" w:cs="Shabnam"/>
+          <w:sz w:val="24"/>
+          <w:szCs w:val="24"/>
+          <w:lang w:bidi="fa-IR"/>
+        </w:rPr>
+      </w:pPr>
+      <w:r>
+        <w:rPr>
+          <w:rFonts w:ascii="Shabnam" w:hAnsi="Shabnam" w:cs="Shabnam" w:hint="cs"/>
+          <w:sz w:val="24"/>
+          <w:szCs w:val="24"/>
+          <w:rtl/>
+          <w:lang w:bidi="fa-IR"/>
+        </w:rPr>
+        <w:t xml:space="preserve">ایکون ها بالا نمیومدن که فهمیدم مربوط به فونت </w:t>
+      </w:r>
+      <w:r>
+        <w:rPr>
+          <w:rFonts w:ascii="Shabnam" w:hAnsi="Shabnam" w:cs="Shabnam"/>
+          <w:sz w:val="24"/>
+          <w:szCs w:val="24"/>
+          <w:lang w:bidi="fa-IR"/>
+        </w:rPr>
+        <w:t>awesome</w:t>
+      </w:r>
+      <w:r>
+        <w:rPr>
+          <w:rFonts w:ascii="Shabnam" w:hAnsi="Shabnam" w:cs="Shabnam" w:hint="cs"/>
+          <w:sz w:val="24"/>
+          <w:szCs w:val="24"/>
+          <w:rtl/>
+          <w:lang w:bidi="fa-IR"/>
+        </w:rPr>
+        <w:t xml:space="preserve"> هستش که باید در فایل </w:t>
+      </w:r>
+      <w:proofErr w:type="spellStart"/>
+      <w:r>
+        <w:rPr>
+          <w:rFonts w:ascii="Shabnam" w:hAnsi="Shabnam" w:cs="Shabnam"/>
+          <w:sz w:val="24"/>
+          <w:szCs w:val="24"/>
+          <w:lang w:bidi="fa-IR"/>
+        </w:rPr>
+        <w:t>function.php</w:t>
+      </w:r>
+      <w:proofErr w:type="spellEnd"/>
+      <w:r>
+        <w:rPr>
+          <w:rFonts w:ascii="Shabnam" w:hAnsi="Shabnam" w:cs="Shabnam" w:hint="cs"/>
+          <w:sz w:val="24"/>
+          <w:szCs w:val="24"/>
+          <w:rtl/>
+          <w:lang w:bidi="fa-IR"/>
+        </w:rPr>
+        <w:t xml:space="preserve"> لینک شود</w:t>
       </w:r>
     </w:p>
     <w:p>
@@ -2319,7 +3026,7 @@
 </file>
 
 <file path=word/numbering.xml><?xml version="1.0" encoding="utf-8"?>
-<w:numbering xmlns:wpc="http://schemas.microsoft.com/office/word/2010/wordprocessingCanvas" xmlns:cx="http://schemas.microsoft.com/office/drawing/2014/chartex" xmlns:cx1="http://schemas.microsoft.com/office/drawing/2015/9/8/chartex" xmlns:cx2="http://schemas.microsoft.com/office/drawing/2015/10/21/chartex" xmlns:cx3="http://schemas.microsoft.com/office/drawing/2016/5/9/chartex" xmlns:cx4="http://schemas.microsoft.com/office/drawing/2016/5/10/chartex" xmlns:cx5="http://schemas.microsoft.com/office/drawing/2016/5/11/chartex" xmlns:cx6="http://schemas.microsoft.com/office/drawing/2016/5/12/chartex" xmlns:cx7="http://schemas.microsoft.com/office/drawing/2016/5/13/chartex" xmlns:cx8="http://schemas.microsoft.com/office/drawing/2016/5/14/chartex" xmlns:mc="http://schemas.openxmlformats.org/markup-compatibility/2006" xmlns:aink="http://schemas.microsoft.com/office/drawing/2016/ink" xmlns:am3d="http://schemas.microsoft.com/office/drawing/2017/model3d" xmlns:o="urn:schemas-microsoft-com:office:office" xmlns:oel="http://schemas.microsoft.com/office/2019/extlst" xmlns:r="http://schemas.openxmlformats.org/officeDocument/2006/relationships" xmlns:m="http://schemas.openxmlformats.org/officeDocument/2006/math" xmlns:v="urn:schemas-microsoft-com:vml" xmlns:wp14="http://schemas.microsoft.com/office/word/2010/wordprocessingDrawing" xmlns:wp="http://schemas.openxmlformats.org/drawingml/2006/wordprocessingDrawing" xmlns:w10="urn:schemas-microsoft-com:office:word" xmlns:w="http://schemas.openxmlformats.org/wordprocessingml/2006/main" xmlns:w14="http://schemas.microsoft.com/office/word/2010/wordml" xmlns:w15="http://schemas.microsoft.com/office/word/2012/wordml" xmlns:w16cex="http://schemas.microsoft.com/office/word/2018/wordml/cex" xmlns:w16cid="http://schemas.microsoft.com/office/word/2016/wordml/cid" xmlns:w16="http://schemas.microsoft.com/office/word/2018/wordml" xmlns:w16du="http://schemas.microsoft.com/office/word/2023/wordml/word16du" xmlns:w16sdtdh="http://schemas.microsoft.com/office/word/2020/wordml/sdtdatahash" xmlns:w16se="http://schemas.microsoft.com/office/word/2015/wordml/symex" xmlns:wpg="http://schemas.microsoft.com/office/word/2010/wordprocessingGroup" xmlns:wpi="http://schemas.microsoft.com/office/word/2010/wordprocessingInk" xmlns:wne="http://schemas.microsoft.com/office/word/2006/wordml" xmlns:wps="http://schemas.microsoft.com/office/word/2010/wordprocessingShape" mc:Ignorable="w14 w15 w16se w16cid w16 w16cex w16sdtdh w16du wp14">
+<w:numbering xmlns:wpc="http://schemas.microsoft.com/office/word/2010/wordprocessingCanvas" xmlns:cx="http://schemas.microsoft.com/office/drawing/2014/chartex" xmlns:cx1="http://schemas.microsoft.com/office/drawing/2015/9/8/chartex" xmlns:cx2="http://schemas.microsoft.com/office/drawing/2015/10/21/chartex" xmlns:cx3="http://schemas.microsoft.com/office/drawing/2016/5/9/chartex" xmlns:cx4="http://schemas.microsoft.com/office/drawing/2016/5/10/chartex" xmlns:cx5="http://schemas.microsoft.com/office/drawing/2016/5/11/chartex" xmlns:cx6="http://schemas.microsoft.com/office/drawing/2016/5/12/chartex" xmlns:cx7="http://schemas.microsoft.com/office/drawing/2016/5/13/chartex" xmlns:cx8="http://schemas.microsoft.com/office/drawing/2016/5/14/chartex" xmlns:mc="http://schemas.openxmlformats.org/markup-compatibility/2006" xmlns:aink="http://schemas.microsoft.com/office/drawing/2016/ink" xmlns:am3d="http://schemas.microsoft.com/office/drawing/2017/model3d" xmlns:o="urn:schemas-microsoft-com:office:office" xmlns:oel="http://schemas.microsoft.com/office/2019/extlst" xmlns:r="http://schemas.openxmlformats.org/officeDocument/2006/relationships" xmlns:m="http://schemas.openxmlformats.org/officeDocument/2006/math" xmlns:v="urn:schemas-microsoft-com:vml" xmlns:wp14="http://schemas.microsoft.com/office/word/2010/wordprocessingDrawing" xmlns:wp="http://schemas.openxmlformats.org/drawingml/2006/wordprocessingDrawing" xmlns:w10="urn:schemas-microsoft-com:office:word" xmlns:w="http://schemas.openxmlformats.org/wordprocessingml/2006/main" xmlns:w14="http://schemas.microsoft.com/office/word/2010/wordml" xmlns:w15="http://schemas.microsoft.com/office/word/2012/wordml" xmlns:w16cex="http://schemas.microsoft.com/office/word/2018/wordml/cex" xmlns:w16cid="http://schemas.microsoft.com/office/word/2016/wordml/cid" xmlns:w16="http://schemas.microsoft.com/office/word/2018/wordml" xmlns:w16du="http://schemas.microsoft.com/office/word/2023/wordml/word16du" xmlns:w16sdtdh="http://schemas.microsoft.com/office/word/2020/wordml/sdtdatahash" xmlns:w16sdtfl="http://schemas.microsoft.com/office/word/2024/wordml/sdtformatlock" xmlns:w16se="http://schemas.microsoft.com/office/word/2015/wordml/symex" xmlns:wpg="http://schemas.microsoft.com/office/word/2010/wordprocessingGroup" xmlns:wpi="http://schemas.microsoft.com/office/word/2010/wordprocessingInk" xmlns:wne="http://schemas.microsoft.com/office/word/2006/wordml" xmlns:wps="http://schemas.microsoft.com/office/word/2010/wordprocessingShape" mc:Ignorable="w14 w15 w16se w16cid w16 w16cex w16sdtdh w16sdtfl w16du wp14">
   <w:abstractNum w:abstractNumId="0" w15:restartNumberingAfterBreak="0">
     <w:nsid w:val="093B433F"/>
     <w:multiLevelType w:val="hybridMultilevel"/>
@@ -2594,7 +3301,7 @@
 </file>
 
 <file path=word/styles.xml><?xml version="1.0" encoding="utf-8"?>
-<w:styles xmlns:mc="http://schemas.openxmlformats.org/markup-compatibility/2006" xmlns:r="http://schemas.openxmlformats.org/officeDocument/2006/relationships" xmlns:w="http://schemas.openxmlformats.org/wordprocessingml/2006/main" xmlns:w14="http://schemas.microsoft.com/office/word/2010/wordml" xmlns:w15="http://schemas.microsoft.com/office/word/2012/wordml" xmlns:w16cex="http://schemas.microsoft.com/office/word/2018/wordml/cex" xmlns:w16cid="http://schemas.microsoft.com/office/word/2016/wordml/cid" xmlns:w16="http://schemas.microsoft.com/office/word/2018/wordml" xmlns:w16du="http://schemas.microsoft.com/office/word/2023/wordml/word16du" xmlns:w16sdtdh="http://schemas.microsoft.com/office/word/2020/wordml/sdtdatahash" xmlns:w16se="http://schemas.microsoft.com/office/word/2015/wordml/symex" mc:Ignorable="w14 w15 w16se w16cid w16 w16cex w16sdtdh w16du">
+<w:styles xmlns:mc="http://schemas.openxmlformats.org/markup-compatibility/2006" xmlns:r="http://schemas.openxmlformats.org/officeDocument/2006/relationships" xmlns:w="http://schemas.openxmlformats.org/wordprocessingml/2006/main" xmlns:w14="http://schemas.microsoft.com/office/word/2010/wordml" xmlns:w15="http://schemas.microsoft.com/office/word/2012/wordml" xmlns:w16cex="http://schemas.microsoft.com/office/word/2018/wordml/cex" xmlns:w16cid="http://schemas.microsoft.com/office/word/2016/wordml/cid" xmlns:w16="http://schemas.microsoft.com/office/word/2018/wordml" xmlns:w16du="http://schemas.microsoft.com/office/word/2023/wordml/word16du" xmlns:w16sdtdh="http://schemas.microsoft.com/office/word/2020/wordml/sdtdatahash" xmlns:w16sdtfl="http://schemas.microsoft.com/office/word/2024/wordml/sdtformatlock" xmlns:w16se="http://schemas.microsoft.com/office/word/2015/wordml/symex" mc:Ignorable="w14 w15 w16se w16cid w16 w16cex w16sdtdh w16sdtfl w16du">
   <w:docDefaults>
     <w:rPrDefault>
       <w:rPr>

</xml_diff>

<commit_message>
Add Business Model Canvas
</commit_message>
<xml_diff>
--- a/Documents/نکات.docx
+++ b/Documents/نکات.docx
@@ -3014,6 +3014,56 @@
           <w:lang w:bidi="fa-IR"/>
         </w:rPr>
       </w:pPr>
+      <w:r>
+        <w:rPr>
+          <w:rFonts w:ascii="Shabnam" w:hAnsi="Shabnam" w:cs="Shabnam" w:hint="cs"/>
+          <w:sz w:val="24"/>
+          <w:szCs w:val="24"/>
+          <w:rtl/>
+          <w:lang w:bidi="fa-IR"/>
+        </w:rPr>
+        <w:t xml:space="preserve">از </w:t>
+      </w:r>
+      <w:proofErr w:type="spellStart"/>
+      <w:r>
+        <w:rPr>
+          <w:rFonts w:ascii="Shabnam" w:hAnsi="Shabnam" w:cs="Shabnam"/>
+          <w:sz w:val="24"/>
+          <w:szCs w:val="24"/>
+          <w:lang w:bidi="fa-IR"/>
+        </w:rPr>
+        <w:t>get_the_date</w:t>
+      </w:r>
+      <w:proofErr w:type="spellEnd"/>
+      <w:r>
+        <w:rPr>
+          <w:rFonts w:ascii="Shabnam" w:hAnsi="Shabnam" w:cs="Shabnam"/>
+          <w:sz w:val="24"/>
+          <w:szCs w:val="24"/>
+          <w:lang w:bidi="fa-IR"/>
+        </w:rPr>
+        <w:t>('j F Y')</w:t>
+      </w:r>
+      <w:r>
+        <w:rPr>
+          <w:rFonts w:ascii="Shabnam" w:hAnsi="Shabnam" w:cs="Shabnam"/>
+          <w:sz w:val="24"/>
+          <w:szCs w:val="24"/>
+          <w:rtl/>
+          <w:lang w:bidi="fa-IR"/>
+        </w:rPr>
+        <w:t>;</w:t>
+      </w:r>
+      <w:r>
+        <w:rPr>
+          <w:rFonts w:ascii="Shabnam" w:hAnsi="Shabnam" w:cs="Shabnam" w:hint="cs"/>
+          <w:sz w:val="24"/>
+          <w:szCs w:val="24"/>
+          <w:rtl/>
+          <w:lang w:bidi="fa-IR"/>
+        </w:rPr>
+        <w:t xml:space="preserve"> برای درست کردن ترتیب تاریخ ها توی بلاگ استفاده کردم</w:t>
+      </w:r>
     </w:p>
     <w:sectPr>
       <w:pgSz w:w="12240" w:h="15840"/>

</xml_diff>

<commit_message>
Add Figma Folder and Design Files
</commit_message>
<xml_diff>
--- a/Documents/نکات.docx
+++ b/Documents/نکات.docx
@@ -3010,7 +3010,6 @@
           <w:rFonts w:ascii="Shabnam" w:hAnsi="Shabnam" w:cs="Shabnam"/>
           <w:sz w:val="24"/>
           <w:szCs w:val="24"/>
-          <w:rtl/>
           <w:lang w:bidi="fa-IR"/>
         </w:rPr>
       </w:pPr>
@@ -3064,6 +3063,528 @@
         </w:rPr>
         <w:t xml:space="preserve"> برای درست کردن ترتیب تاریخ ها توی بلاگ استفاده کردم</w:t>
       </w:r>
+    </w:p>
+    <w:p>
+      <w:pPr>
+        <w:pStyle w:val="ListParagraph"/>
+        <w:numPr>
+          <w:ilvl w:val="0"/>
+          <w:numId w:val="1"/>
+        </w:numPr>
+        <w:bidi/>
+        <w:rPr>
+          <w:rFonts w:ascii="Shabnam" w:hAnsi="Shabnam" w:cs="Shabnam"/>
+          <w:sz w:val="24"/>
+          <w:szCs w:val="24"/>
+          <w:lang w:bidi="fa-IR"/>
+        </w:rPr>
+      </w:pPr>
+      <w:r>
+        <w:rPr>
+          <w:rFonts w:ascii="Shabnam" w:hAnsi="Shabnam" w:cs="Shabnam" w:hint="cs"/>
+          <w:sz w:val="24"/>
+          <w:szCs w:val="24"/>
+          <w:rtl/>
+          <w:lang w:bidi="fa-IR"/>
+        </w:rPr>
+        <w:t xml:space="preserve"> </w:t>
+      </w:r>
+      <w:r>
+        <w:rPr>
+          <w:rFonts w:ascii="Shabnam" w:hAnsi="Shabnam" w:cs="Shabnam"/>
+          <w:sz w:val="24"/>
+          <w:szCs w:val="24"/>
+          <w:rtl/>
+          <w:lang w:bidi="fa-IR"/>
+        </w:rPr>
+        <w:t>خطا</w:t>
+      </w:r>
+      <w:r>
+        <w:rPr>
+          <w:rFonts w:ascii="Shabnam" w:hAnsi="Shabnam" w:cs="Shabnam" w:hint="cs"/>
+          <w:sz w:val="24"/>
+          <w:szCs w:val="24"/>
+          <w:rtl/>
+          <w:lang w:bidi="fa-IR"/>
+        </w:rPr>
+        <w:t>ی</w:t>
+      </w:r>
+      <w:r>
+        <w:rPr>
+          <w:rFonts w:ascii="Shabnam" w:hAnsi="Shabnam" w:cs="Shabnam"/>
+          <w:sz w:val="24"/>
+          <w:szCs w:val="24"/>
+          <w:rtl/>
+          <w:lang w:bidi="fa-IR"/>
+        </w:rPr>
+        <w:t xml:space="preserve"> </w:t>
+      </w:r>
+      <w:r>
+        <w:rPr>
+          <w:rFonts w:ascii="Shabnam" w:hAnsi="Shabnam" w:cs="Shabnam"/>
+          <w:sz w:val="24"/>
+          <w:szCs w:val="24"/>
+          <w:lang w:bidi="fa-IR"/>
+        </w:rPr>
+        <w:t>Fatal</w:t>
+      </w:r>
+      <w:r>
+        <w:rPr>
+          <w:rFonts w:ascii="Shabnam" w:hAnsi="Shabnam" w:cs="Shabnam"/>
+          <w:sz w:val="24"/>
+          <w:szCs w:val="24"/>
+          <w:rtl/>
+          <w:lang w:bidi="fa-IR"/>
+        </w:rPr>
+        <w:t xml:space="preserve"> در فا</w:t>
+      </w:r>
+      <w:r>
+        <w:rPr>
+          <w:rFonts w:ascii="Shabnam" w:hAnsi="Shabnam" w:cs="Shabnam" w:hint="cs"/>
+          <w:sz w:val="24"/>
+          <w:szCs w:val="24"/>
+          <w:rtl/>
+          <w:lang w:bidi="fa-IR"/>
+        </w:rPr>
+        <w:t>ی</w:t>
+      </w:r>
+      <w:r>
+        <w:rPr>
+          <w:rFonts w:ascii="Shabnam" w:hAnsi="Shabnam" w:cs="Shabnam" w:hint="eastAsia"/>
+          <w:sz w:val="24"/>
+          <w:szCs w:val="24"/>
+          <w:rtl/>
+          <w:lang w:bidi="fa-IR"/>
+        </w:rPr>
+        <w:t>ل</w:t>
+      </w:r>
+      <w:r>
+        <w:rPr>
+          <w:rFonts w:ascii="Shabnam" w:hAnsi="Shabnam" w:cs="Shabnam"/>
+          <w:sz w:val="24"/>
+          <w:szCs w:val="24"/>
+          <w:rtl/>
+          <w:lang w:bidi="fa-IR"/>
+        </w:rPr>
+        <w:t xml:space="preserve"> </w:t>
+      </w:r>
+      <w:r>
+        <w:rPr>
+          <w:rFonts w:ascii="Shabnam" w:hAnsi="Shabnam" w:cs="Shabnam"/>
+          <w:sz w:val="24"/>
+          <w:szCs w:val="24"/>
+          <w:lang w:bidi="fa-IR"/>
+        </w:rPr>
+        <w:t>single-</w:t>
+      </w:r>
+      <w:proofErr w:type="spellStart"/>
+      <w:r>
+        <w:rPr>
+          <w:rFonts w:ascii="Shabnam" w:hAnsi="Shabnam" w:cs="Shabnam"/>
+          <w:sz w:val="24"/>
+          <w:szCs w:val="24"/>
+          <w:lang w:bidi="fa-IR"/>
+        </w:rPr>
+        <w:t>product.php</w:t>
+      </w:r>
+      <w:proofErr w:type="spellEnd"/>
+      <w:r>
+        <w:rPr>
+          <w:rFonts w:ascii="Shabnam" w:hAnsi="Shabnam" w:cs="Shabnam" w:hint="cs"/>
+          <w:sz w:val="24"/>
+          <w:szCs w:val="24"/>
+          <w:rtl/>
+          <w:lang w:bidi="fa-IR"/>
+        </w:rPr>
+        <w:t xml:space="preserve"> </w:t>
+      </w:r>
+      <w:r>
+        <w:rPr>
+          <w:rFonts w:ascii="Shabnam" w:hAnsi="Shabnam" w:cs="Shabnam" w:hint="eastAsia"/>
+          <w:sz w:val="24"/>
+          <w:szCs w:val="24"/>
+          <w:rtl/>
+          <w:lang w:bidi="fa-IR"/>
+        </w:rPr>
+        <w:t>مشکل</w:t>
+      </w:r>
+      <w:r>
+        <w:rPr>
+          <w:rFonts w:ascii="Shabnam" w:hAnsi="Shabnam" w:cs="Shabnam"/>
+          <w:sz w:val="24"/>
+          <w:szCs w:val="24"/>
+          <w:rtl/>
+          <w:lang w:bidi="fa-IR"/>
+        </w:rPr>
+        <w:t>: خطا در خط 40 رخ م</w:t>
+      </w:r>
+      <w:r>
+        <w:rPr>
+          <w:rFonts w:ascii="Shabnam" w:hAnsi="Shabnam" w:cs="Shabnam" w:hint="cs"/>
+          <w:sz w:val="24"/>
+          <w:szCs w:val="24"/>
+          <w:rtl/>
+          <w:lang w:bidi="fa-IR"/>
+        </w:rPr>
+        <w:t>ی‌</w:t>
+      </w:r>
+      <w:r>
+        <w:rPr>
+          <w:rFonts w:ascii="Shabnam" w:hAnsi="Shabnam" w:cs="Shabnam" w:hint="eastAsia"/>
+          <w:sz w:val="24"/>
+          <w:szCs w:val="24"/>
+          <w:rtl/>
+          <w:lang w:bidi="fa-IR"/>
+        </w:rPr>
+        <w:t>دهد،</w:t>
+      </w:r>
+      <w:r>
+        <w:rPr>
+          <w:rFonts w:ascii="Shabnam" w:hAnsi="Shabnam" w:cs="Shabnam"/>
+          <w:sz w:val="24"/>
+          <w:szCs w:val="24"/>
+          <w:rtl/>
+          <w:lang w:bidi="fa-IR"/>
+        </w:rPr>
+        <w:t xml:space="preserve"> جا</w:t>
+      </w:r>
+      <w:r>
+        <w:rPr>
+          <w:rFonts w:ascii="Shabnam" w:hAnsi="Shabnam" w:cs="Shabnam" w:hint="cs"/>
+          <w:sz w:val="24"/>
+          <w:szCs w:val="24"/>
+          <w:rtl/>
+          <w:lang w:bidi="fa-IR"/>
+        </w:rPr>
+        <w:t>یی</w:t>
+      </w:r>
+      <w:r>
+        <w:rPr>
+          <w:rFonts w:ascii="Shabnam" w:hAnsi="Shabnam" w:cs="Shabnam"/>
+          <w:sz w:val="24"/>
+          <w:szCs w:val="24"/>
+          <w:rtl/>
+          <w:lang w:bidi="fa-IR"/>
+        </w:rPr>
+        <w:t xml:space="preserve"> که تابع </w:t>
+      </w:r>
+      <w:proofErr w:type="spellStart"/>
+      <w:r>
+        <w:rPr>
+          <w:rFonts w:ascii="Shabnam" w:hAnsi="Shabnam" w:cs="Shabnam"/>
+          <w:sz w:val="24"/>
+          <w:szCs w:val="24"/>
+          <w:lang w:bidi="fa-IR"/>
+        </w:rPr>
+        <w:t>get_gallery_image_ids</w:t>
+      </w:r>
+      <w:proofErr w:type="spellEnd"/>
+      <w:r>
+        <w:rPr>
+          <w:rFonts w:ascii="Shabnam" w:hAnsi="Shabnam" w:cs="Shabnam"/>
+          <w:sz w:val="24"/>
+          <w:szCs w:val="24"/>
+          <w:rtl/>
+          <w:lang w:bidi="fa-IR"/>
+        </w:rPr>
+        <w:t>() فراخوان</w:t>
+      </w:r>
+      <w:r>
+        <w:rPr>
+          <w:rFonts w:ascii="Shabnam" w:hAnsi="Shabnam" w:cs="Shabnam" w:hint="cs"/>
+          <w:sz w:val="24"/>
+          <w:szCs w:val="24"/>
+          <w:rtl/>
+          <w:lang w:bidi="fa-IR"/>
+        </w:rPr>
+        <w:t>ی</w:t>
+      </w:r>
+      <w:r>
+        <w:rPr>
+          <w:rFonts w:ascii="Shabnam" w:hAnsi="Shabnam" w:cs="Shabnam"/>
+          <w:sz w:val="24"/>
+          <w:szCs w:val="24"/>
+          <w:rtl/>
+          <w:lang w:bidi="fa-IR"/>
+        </w:rPr>
+        <w:t xml:space="preserve"> شده است. ا</w:t>
+      </w:r>
+      <w:r>
+        <w:rPr>
+          <w:rFonts w:ascii="Shabnam" w:hAnsi="Shabnam" w:cs="Shabnam" w:hint="cs"/>
+          <w:sz w:val="24"/>
+          <w:szCs w:val="24"/>
+          <w:rtl/>
+          <w:lang w:bidi="fa-IR"/>
+        </w:rPr>
+        <w:t>ی</w:t>
+      </w:r>
+      <w:r>
+        <w:rPr>
+          <w:rFonts w:ascii="Shabnam" w:hAnsi="Shabnam" w:cs="Shabnam" w:hint="eastAsia"/>
+          <w:sz w:val="24"/>
+          <w:szCs w:val="24"/>
+          <w:rtl/>
+          <w:lang w:bidi="fa-IR"/>
+        </w:rPr>
+        <w:t>ن</w:t>
+      </w:r>
+      <w:r>
+        <w:rPr>
+          <w:rFonts w:ascii="Shabnam" w:hAnsi="Shabnam" w:cs="Shabnam"/>
+          <w:sz w:val="24"/>
+          <w:szCs w:val="24"/>
+          <w:rtl/>
+          <w:lang w:bidi="fa-IR"/>
+        </w:rPr>
+        <w:t xml:space="preserve"> تابع با</w:t>
+      </w:r>
+      <w:r>
+        <w:rPr>
+          <w:rFonts w:ascii="Shabnam" w:hAnsi="Shabnam" w:cs="Shabnam" w:hint="cs"/>
+          <w:sz w:val="24"/>
+          <w:szCs w:val="24"/>
+          <w:rtl/>
+          <w:lang w:bidi="fa-IR"/>
+        </w:rPr>
+        <w:t>ی</w:t>
+      </w:r>
+      <w:r>
+        <w:rPr>
+          <w:rFonts w:ascii="Shabnam" w:hAnsi="Shabnam" w:cs="Shabnam" w:hint="eastAsia"/>
+          <w:sz w:val="24"/>
+          <w:szCs w:val="24"/>
+          <w:rtl/>
+          <w:lang w:bidi="fa-IR"/>
+        </w:rPr>
+        <w:t>د</w:t>
+      </w:r>
+      <w:r>
+        <w:rPr>
+          <w:rFonts w:ascii="Shabnam" w:hAnsi="Shabnam" w:cs="Shabnam"/>
+          <w:sz w:val="24"/>
+          <w:szCs w:val="24"/>
+          <w:rtl/>
+          <w:lang w:bidi="fa-IR"/>
+        </w:rPr>
+        <w:t xml:space="preserve"> رو</w:t>
+      </w:r>
+      <w:r>
+        <w:rPr>
+          <w:rFonts w:ascii="Shabnam" w:hAnsi="Shabnam" w:cs="Shabnam" w:hint="cs"/>
+          <w:sz w:val="24"/>
+          <w:szCs w:val="24"/>
+          <w:rtl/>
+          <w:lang w:bidi="fa-IR"/>
+        </w:rPr>
+        <w:t>ی</w:t>
+      </w:r>
+      <w:r>
+        <w:rPr>
+          <w:rFonts w:ascii="Shabnam" w:hAnsi="Shabnam" w:cs="Shabnam"/>
+          <w:sz w:val="24"/>
+          <w:szCs w:val="24"/>
+          <w:rtl/>
+          <w:lang w:bidi="fa-IR"/>
+        </w:rPr>
+        <w:t xml:space="preserve"> </w:t>
+      </w:r>
+      <w:r>
+        <w:rPr>
+          <w:rFonts w:ascii="Shabnam" w:hAnsi="Shabnam" w:cs="Shabnam" w:hint="cs"/>
+          <w:sz w:val="24"/>
+          <w:szCs w:val="24"/>
+          <w:rtl/>
+          <w:lang w:bidi="fa-IR"/>
+        </w:rPr>
+        <w:t>ی</w:t>
+      </w:r>
+      <w:r>
+        <w:rPr>
+          <w:rFonts w:ascii="Shabnam" w:hAnsi="Shabnam" w:cs="Shabnam" w:hint="eastAsia"/>
+          <w:sz w:val="24"/>
+          <w:szCs w:val="24"/>
+          <w:rtl/>
+          <w:lang w:bidi="fa-IR"/>
+        </w:rPr>
+        <w:t>ک</w:t>
+      </w:r>
+      <w:r>
+        <w:rPr>
+          <w:rFonts w:ascii="Shabnam" w:hAnsi="Shabnam" w:cs="Shabnam"/>
+          <w:sz w:val="24"/>
+          <w:szCs w:val="24"/>
+          <w:rtl/>
+          <w:lang w:bidi="fa-IR"/>
+        </w:rPr>
+        <w:t xml:space="preserve"> ش</w:t>
+      </w:r>
+      <w:r>
+        <w:rPr>
+          <w:rFonts w:ascii="Shabnam" w:hAnsi="Shabnam" w:cs="Shabnam" w:hint="cs"/>
+          <w:sz w:val="24"/>
+          <w:szCs w:val="24"/>
+          <w:rtl/>
+          <w:lang w:bidi="fa-IR"/>
+        </w:rPr>
+        <w:t>ی</w:t>
+      </w:r>
+      <w:r>
+        <w:rPr>
+          <w:rFonts w:ascii="Shabnam" w:hAnsi="Shabnam" w:cs="Shabnam" w:hint="eastAsia"/>
+          <w:sz w:val="24"/>
+          <w:szCs w:val="24"/>
+          <w:rtl/>
+          <w:lang w:bidi="fa-IR"/>
+        </w:rPr>
+        <w:t>ء</w:t>
+      </w:r>
+      <w:r>
+        <w:rPr>
+          <w:rFonts w:ascii="Shabnam" w:hAnsi="Shabnam" w:cs="Shabnam"/>
+          <w:sz w:val="24"/>
+          <w:szCs w:val="24"/>
+          <w:rtl/>
+          <w:lang w:bidi="fa-IR"/>
+        </w:rPr>
+        <w:t xml:space="preserve"> از نوع محصول (</w:t>
+      </w:r>
+      <w:r>
+        <w:rPr>
+          <w:rFonts w:ascii="Shabnam" w:hAnsi="Shabnam" w:cs="Shabnam"/>
+          <w:sz w:val="24"/>
+          <w:szCs w:val="24"/>
+          <w:lang w:bidi="fa-IR"/>
+        </w:rPr>
+        <w:t>Product Object</w:t>
+      </w:r>
+      <w:r>
+        <w:rPr>
+          <w:rFonts w:ascii="Shabnam" w:hAnsi="Shabnam" w:cs="Shabnam"/>
+          <w:sz w:val="24"/>
+          <w:szCs w:val="24"/>
+          <w:rtl/>
+          <w:lang w:bidi="fa-IR"/>
+        </w:rPr>
+        <w:t>) اعمال شود، اما ظاهراً رو</w:t>
+      </w:r>
+      <w:r>
+        <w:rPr>
+          <w:rFonts w:ascii="Shabnam" w:hAnsi="Shabnam" w:cs="Shabnam" w:hint="cs"/>
+          <w:sz w:val="24"/>
+          <w:szCs w:val="24"/>
+          <w:rtl/>
+          <w:lang w:bidi="fa-IR"/>
+        </w:rPr>
+        <w:t>ی</w:t>
+      </w:r>
+      <w:r>
+        <w:rPr>
+          <w:rFonts w:ascii="Shabnam" w:hAnsi="Shabnam" w:cs="Shabnam"/>
+          <w:sz w:val="24"/>
+          <w:szCs w:val="24"/>
+          <w:rtl/>
+          <w:lang w:bidi="fa-IR"/>
+        </w:rPr>
+        <w:t xml:space="preserve"> </w:t>
+      </w:r>
+      <w:r>
+        <w:rPr>
+          <w:rFonts w:ascii="Shabnam" w:hAnsi="Shabnam" w:cs="Shabnam" w:hint="cs"/>
+          <w:sz w:val="24"/>
+          <w:szCs w:val="24"/>
+          <w:rtl/>
+          <w:lang w:bidi="fa-IR"/>
+        </w:rPr>
+        <w:t>ی</w:t>
+      </w:r>
+      <w:r>
+        <w:rPr>
+          <w:rFonts w:ascii="Shabnam" w:hAnsi="Shabnam" w:cs="Shabnam" w:hint="eastAsia"/>
+          <w:sz w:val="24"/>
+          <w:szCs w:val="24"/>
+          <w:rtl/>
+          <w:lang w:bidi="fa-IR"/>
+        </w:rPr>
+        <w:t>ک</w:t>
+      </w:r>
+      <w:r>
+        <w:rPr>
+          <w:rFonts w:ascii="Shabnam" w:hAnsi="Shabnam" w:cs="Shabnam"/>
+          <w:sz w:val="24"/>
+          <w:szCs w:val="24"/>
+          <w:rtl/>
+          <w:lang w:bidi="fa-IR"/>
+        </w:rPr>
+        <w:t xml:space="preserve"> مقدار نامعتبر (احتمالاً </w:t>
+      </w:r>
+      <w:r>
+        <w:rPr>
+          <w:rFonts w:ascii="Shabnam" w:hAnsi="Shabnam" w:cs="Shabnam" w:hint="cs"/>
+          <w:sz w:val="24"/>
+          <w:szCs w:val="24"/>
+          <w:rtl/>
+          <w:lang w:bidi="fa-IR"/>
+        </w:rPr>
+        <w:t>ی</w:t>
+      </w:r>
+      <w:r>
+        <w:rPr>
+          <w:rFonts w:ascii="Shabnam" w:hAnsi="Shabnam" w:cs="Shabnam" w:hint="eastAsia"/>
+          <w:sz w:val="24"/>
+          <w:szCs w:val="24"/>
+          <w:rtl/>
+          <w:lang w:bidi="fa-IR"/>
+        </w:rPr>
+        <w:t>ک</w:t>
+      </w:r>
+      <w:r>
+        <w:rPr>
+          <w:rFonts w:ascii="Shabnam" w:hAnsi="Shabnam" w:cs="Shabnam"/>
+          <w:sz w:val="24"/>
+          <w:szCs w:val="24"/>
+          <w:rtl/>
+          <w:lang w:bidi="fa-IR"/>
+        </w:rPr>
+        <w:t xml:space="preserve"> رشته) فراخوان</w:t>
+      </w:r>
+      <w:r>
+        <w:rPr>
+          <w:rFonts w:ascii="Shabnam" w:hAnsi="Shabnam" w:cs="Shabnam" w:hint="cs"/>
+          <w:sz w:val="24"/>
+          <w:szCs w:val="24"/>
+          <w:rtl/>
+          <w:lang w:bidi="fa-IR"/>
+        </w:rPr>
+        <w:t>ی</w:t>
+      </w:r>
+      <w:r>
+        <w:rPr>
+          <w:rFonts w:ascii="Shabnam" w:hAnsi="Shabnam" w:cs="Shabnam"/>
+          <w:sz w:val="24"/>
+          <w:szCs w:val="24"/>
+          <w:rtl/>
+          <w:lang w:bidi="fa-IR"/>
+        </w:rPr>
+        <w:t xml:space="preserve"> شده است.</w:t>
+      </w:r>
+    </w:p>
+    <w:p>
+      <w:pPr>
+        <w:pStyle w:val="ListParagraph"/>
+        <w:numPr>
+          <w:ilvl w:val="0"/>
+          <w:numId w:val="1"/>
+        </w:numPr>
+        <w:bidi/>
+        <w:rPr>
+          <w:rFonts w:ascii="Shabnam" w:hAnsi="Shabnam" w:cs="Shabnam"/>
+          <w:sz w:val="24"/>
+          <w:szCs w:val="24"/>
+          <w:rtl/>
+          <w:lang w:bidi="fa-IR"/>
+        </w:rPr>
+      </w:pPr>
     </w:p>
     <w:sectPr>
       <w:pgSz w:w="12240" w:h="15840"/>

</xml_diff>

<commit_message>
add register.php and login.php and about-us.php and contact-us.php and edit style.css
</commit_message>
<xml_diff>
--- a/Documents/نکات.docx
+++ b/Documents/نکات.docx
@@ -1,6 +1,6 @@
 
 <file path=word/document.xml><?xml version="1.0" encoding="utf-8"?>
-<w:document xmlns:wpc="http://schemas.microsoft.com/office/word/2010/wordprocessingCanvas" xmlns:cx="http://schemas.microsoft.com/office/drawing/2014/chartex" xmlns:cx1="http://schemas.microsoft.com/office/drawing/2015/9/8/chartex" xmlns:cx2="http://schemas.microsoft.com/office/drawing/2015/10/21/chartex" xmlns:cx3="http://schemas.microsoft.com/office/drawing/2016/5/9/chartex" xmlns:cx4="http://schemas.microsoft.com/office/drawing/2016/5/10/chartex" xmlns:cx5="http://schemas.microsoft.com/office/drawing/2016/5/11/chartex" xmlns:cx6="http://schemas.microsoft.com/office/drawing/2016/5/12/chartex" xmlns:cx7="http://schemas.microsoft.com/office/drawing/2016/5/13/chartex" xmlns:cx8="http://schemas.microsoft.com/office/drawing/2016/5/14/chartex" xmlns:mc="http://schemas.openxmlformats.org/markup-compatibility/2006" xmlns:aink="http://schemas.microsoft.com/office/drawing/2016/ink" xmlns:am3d="http://schemas.microsoft.com/office/drawing/2017/model3d" xmlns:o="urn:schemas-microsoft-com:office:office" xmlns:oel="http://schemas.microsoft.com/office/2019/extlst" xmlns:r="http://schemas.openxmlformats.org/officeDocument/2006/relationships" xmlns:m="http://schemas.openxmlformats.org/officeDocument/2006/math" xmlns:v="urn:schemas-microsoft-com:vml" xmlns:wp14="http://schemas.microsoft.com/office/word/2010/wordprocessingDrawing" xmlns:wp="http://schemas.openxmlformats.org/drawingml/2006/wordprocessingDrawing" xmlns:w10="urn:schemas-microsoft-com:office:word" xmlns:w="http://schemas.openxmlformats.org/wordprocessingml/2006/main" xmlns:w14="http://schemas.microsoft.com/office/word/2010/wordml" xmlns:w15="http://schemas.microsoft.com/office/word/2012/wordml" xmlns:w16cex="http://schemas.microsoft.com/office/word/2018/wordml/cex" xmlns:w16cid="http://schemas.microsoft.com/office/word/2016/wordml/cid" xmlns:w16="http://schemas.microsoft.com/office/word/2018/wordml" xmlns:w16du="http://schemas.microsoft.com/office/word/2023/wordml/word16du" xmlns:w16sdtdh="http://schemas.microsoft.com/office/word/2020/wordml/sdtdatahash" xmlns:w16sdtfl="http://schemas.microsoft.com/office/word/2024/wordml/sdtformatlock" xmlns:w16se="http://schemas.microsoft.com/office/word/2015/wordml/symex" xmlns:wpg="http://schemas.microsoft.com/office/word/2010/wordprocessingGroup" xmlns:wpi="http://schemas.microsoft.com/office/word/2010/wordprocessingInk" xmlns:wne="http://schemas.microsoft.com/office/word/2006/wordml" xmlns:wps="http://schemas.microsoft.com/office/word/2010/wordprocessingShape" mc:Ignorable="w14 w15 w16se w16cid w16 w16cex w16sdtdh w16sdtfl w16du wp14">
+<w:document xmlns:wpc="http://schemas.microsoft.com/office/word/2010/wordprocessingCanvas" xmlns:cx="http://schemas.microsoft.com/office/drawing/2014/chartex" xmlns:mc="http://schemas.openxmlformats.org/markup-compatibility/2006" xmlns:o="urn:schemas-microsoft-com:office:office" xmlns:r="http://schemas.openxmlformats.org/officeDocument/2006/relationships" xmlns:m="http://schemas.openxmlformats.org/officeDocument/2006/math" xmlns:v="urn:schemas-microsoft-com:vml" xmlns:wp14="http://schemas.microsoft.com/office/word/2010/wordprocessingDrawing" xmlns:wp="http://schemas.openxmlformats.org/drawingml/2006/wordprocessingDrawing" xmlns:w10="urn:schemas-microsoft-com:office:word" xmlns:w="http://schemas.openxmlformats.org/wordprocessingml/2006/main" xmlns:w14="http://schemas.microsoft.com/office/word/2010/wordml" xmlns:w15="http://schemas.microsoft.com/office/word/2012/wordml" xmlns:w16se="http://schemas.microsoft.com/office/word/2015/wordml/symex" xmlns:wpg="http://schemas.microsoft.com/office/word/2010/wordprocessingGroup" xmlns:wpi="http://schemas.microsoft.com/office/word/2010/wordprocessingInk" xmlns:wne="http://schemas.microsoft.com/office/word/2006/wordml" xmlns:wps="http://schemas.microsoft.com/office/word/2010/wordprocessingShape" mc:Ignorable="w14 w15 w16se wp14">
   <w:body>
     <w:p>
       <w:pPr>
@@ -3010,7 +3010,6 @@
           <w:rFonts w:ascii="Shabnam" w:hAnsi="Shabnam" w:cs="Shabnam"/>
           <w:sz w:val="24"/>
           <w:szCs w:val="24"/>
-          <w:rtl/>
           <w:lang w:bidi="fa-IR"/>
         </w:rPr>
       </w:pPr>
@@ -3064,6 +3063,65 @@
         </w:rPr>
         <w:t xml:space="preserve"> برای درست کردن ترتیب تاریخ ها توی بلاگ استفاده کردم</w:t>
       </w:r>
+    </w:p>
+    <w:p>
+      <w:pPr>
+        <w:pStyle w:val="ListParagraph"/>
+        <w:numPr>
+          <w:ilvl w:val="0"/>
+          <w:numId w:val="1"/>
+        </w:numPr>
+        <w:bidi/>
+        <w:rPr>
+          <w:rFonts w:ascii="Shabnam" w:hAnsi="Shabnam" w:cs="Shabnam"/>
+          <w:sz w:val="24"/>
+          <w:szCs w:val="24"/>
+          <w:rtl/>
+          <w:lang w:bidi="fa-IR"/>
+        </w:rPr>
+      </w:pPr>
+      <w:r>
+        <w:rPr>
+          <w:rFonts w:ascii="Shabnam" w:hAnsi="Shabnam" w:cs="Shabnam" w:hint="cs"/>
+          <w:sz w:val="24"/>
+          <w:szCs w:val="24"/>
+          <w:rtl/>
+          <w:lang w:bidi="fa-IR"/>
+        </w:rPr>
+        <w:t xml:space="preserve"> در ورد پرس نیاز به ایجاد دیتا بیس برای حساب کاربری نیست. چرا؟ چون خود ورد پرس این دیتا بیس رو داره و کافیه که تو کدت رو با استفاده از</w:t>
+      </w:r>
+      <w:r>
+        <w:rPr>
+          <w:rFonts w:ascii="Shabnam" w:hAnsi="Shabnam" w:cs="Shabnam"/>
+          <w:sz w:val="24"/>
+          <w:szCs w:val="24"/>
+          <w:lang w:bidi="fa-IR"/>
+        </w:rPr>
+        <w:t xml:space="preserve"> </w:t>
+      </w:r>
+      <w:proofErr w:type="spellStart"/>
+      <w:r>
+        <w:rPr>
+          <w:rFonts w:ascii="Shabnam" w:hAnsi="Shabnam" w:cs="Shabnam"/>
+          <w:sz w:val="24"/>
+          <w:szCs w:val="24"/>
+          <w:lang w:bidi="fa-IR"/>
+        </w:rPr>
+        <w:t>php</w:t>
+      </w:r>
+      <w:proofErr w:type="spellEnd"/>
+      <w:r>
+        <w:rPr>
+          <w:rFonts w:ascii="Shabnam" w:hAnsi="Shabnam" w:cs="Shabnam" w:hint="cs"/>
+          <w:sz w:val="24"/>
+          <w:szCs w:val="24"/>
+          <w:rtl/>
+          <w:lang w:bidi="fa-IR"/>
+        </w:rPr>
+        <w:t xml:space="preserve"> به دیتا بیس وصل کنی.</w:t>
+      </w:r>
+      <w:bookmarkStart w:id="0" w:name="_GoBack"/>
+      <w:bookmarkEnd w:id="0"/>
     </w:p>
     <w:sectPr>
       <w:pgSz w:w="12240" w:h="15840"/>
@@ -3076,7 +3134,7 @@
 </file>
 
 <file path=word/numbering.xml><?xml version="1.0" encoding="utf-8"?>
-<w:numbering xmlns:wpc="http://schemas.microsoft.com/office/word/2010/wordprocessingCanvas" xmlns:cx="http://schemas.microsoft.com/office/drawing/2014/chartex" xmlns:cx1="http://schemas.microsoft.com/office/drawing/2015/9/8/chartex" xmlns:cx2="http://schemas.microsoft.com/office/drawing/2015/10/21/chartex" xmlns:cx3="http://schemas.microsoft.com/office/drawing/2016/5/9/chartex" xmlns:cx4="http://schemas.microsoft.com/office/drawing/2016/5/10/chartex" xmlns:cx5="http://schemas.microsoft.com/office/drawing/2016/5/11/chartex" xmlns:cx6="http://schemas.microsoft.com/office/drawing/2016/5/12/chartex" xmlns:cx7="http://schemas.microsoft.com/office/drawing/2016/5/13/chartex" xmlns:cx8="http://schemas.microsoft.com/office/drawing/2016/5/14/chartex" xmlns:mc="http://schemas.openxmlformats.org/markup-compatibility/2006" xmlns:aink="http://schemas.microsoft.com/office/drawing/2016/ink" xmlns:am3d="http://schemas.microsoft.com/office/drawing/2017/model3d" xmlns:o="urn:schemas-microsoft-com:office:office" xmlns:oel="http://schemas.microsoft.com/office/2019/extlst" xmlns:r="http://schemas.openxmlformats.org/officeDocument/2006/relationships" xmlns:m="http://schemas.openxmlformats.org/officeDocument/2006/math" xmlns:v="urn:schemas-microsoft-com:vml" xmlns:wp14="http://schemas.microsoft.com/office/word/2010/wordprocessingDrawing" xmlns:wp="http://schemas.openxmlformats.org/drawingml/2006/wordprocessingDrawing" xmlns:w10="urn:schemas-microsoft-com:office:word" xmlns:w="http://schemas.openxmlformats.org/wordprocessingml/2006/main" xmlns:w14="http://schemas.microsoft.com/office/word/2010/wordml" xmlns:w15="http://schemas.microsoft.com/office/word/2012/wordml" xmlns:w16cex="http://schemas.microsoft.com/office/word/2018/wordml/cex" xmlns:w16cid="http://schemas.microsoft.com/office/word/2016/wordml/cid" xmlns:w16="http://schemas.microsoft.com/office/word/2018/wordml" xmlns:w16du="http://schemas.microsoft.com/office/word/2023/wordml/word16du" xmlns:w16sdtdh="http://schemas.microsoft.com/office/word/2020/wordml/sdtdatahash" xmlns:w16sdtfl="http://schemas.microsoft.com/office/word/2024/wordml/sdtformatlock" xmlns:w16se="http://schemas.microsoft.com/office/word/2015/wordml/symex" xmlns:wpg="http://schemas.microsoft.com/office/word/2010/wordprocessingGroup" xmlns:wpi="http://schemas.microsoft.com/office/word/2010/wordprocessingInk" xmlns:wne="http://schemas.microsoft.com/office/word/2006/wordml" xmlns:wps="http://schemas.microsoft.com/office/word/2010/wordprocessingShape" mc:Ignorable="w14 w15 w16se w16cid w16 w16cex w16sdtdh w16sdtfl w16du wp14">
+<w:numbering xmlns:wpc="http://schemas.microsoft.com/office/word/2010/wordprocessingCanvas" xmlns:cx="http://schemas.microsoft.com/office/drawing/2014/chartex" xmlns:mc="http://schemas.openxmlformats.org/markup-compatibility/2006" xmlns:o="urn:schemas-microsoft-com:office:office" xmlns:r="http://schemas.openxmlformats.org/officeDocument/2006/relationships" xmlns:m="http://schemas.openxmlformats.org/officeDocument/2006/math" xmlns:v="urn:schemas-microsoft-com:vml" xmlns:wp14="http://schemas.microsoft.com/office/word/2010/wordprocessingDrawing" xmlns:wp="http://schemas.openxmlformats.org/drawingml/2006/wordprocessingDrawing" xmlns:w10="urn:schemas-microsoft-com:office:word" xmlns:w="http://schemas.openxmlformats.org/wordprocessingml/2006/main" xmlns:w14="http://schemas.microsoft.com/office/word/2010/wordml" xmlns:w15="http://schemas.microsoft.com/office/word/2012/wordml" xmlns:w16se="http://schemas.microsoft.com/office/word/2015/wordml/symex" xmlns:wpg="http://schemas.microsoft.com/office/word/2010/wordprocessingGroup" xmlns:wpi="http://schemas.microsoft.com/office/word/2010/wordprocessingInk" xmlns:wne="http://schemas.microsoft.com/office/word/2006/wordml" xmlns:wps="http://schemas.microsoft.com/office/word/2010/wordprocessingShape" mc:Ignorable="w14 w15 w16se wp14">
   <w:abstractNum w:abstractNumId="0" w15:restartNumberingAfterBreak="0">
     <w:nsid w:val="093B433F"/>
     <w:multiLevelType w:val="hybridMultilevel"/>
@@ -3338,20 +3396,20 @@
       </w:pPr>
     </w:lvl>
   </w:abstractNum>
-  <w:num w:numId="1" w16cid:durableId="1807117400">
+  <w:num w:numId="1">
     <w:abstractNumId w:val="0"/>
   </w:num>
-  <w:num w:numId="2" w16cid:durableId="1572037607">
+  <w:num w:numId="2">
     <w:abstractNumId w:val="1"/>
   </w:num>
-  <w:num w:numId="3" w16cid:durableId="306202574">
+  <w:num w:numId="3">
     <w:abstractNumId w:val="2"/>
   </w:num>
 </w:numbering>
 </file>
 
 <file path=word/styles.xml><?xml version="1.0" encoding="utf-8"?>
-<w:styles xmlns:mc="http://schemas.openxmlformats.org/markup-compatibility/2006" xmlns:r="http://schemas.openxmlformats.org/officeDocument/2006/relationships" xmlns:w="http://schemas.openxmlformats.org/wordprocessingml/2006/main" xmlns:w14="http://schemas.microsoft.com/office/word/2010/wordml" xmlns:w15="http://schemas.microsoft.com/office/word/2012/wordml" xmlns:w16cex="http://schemas.microsoft.com/office/word/2018/wordml/cex" xmlns:w16cid="http://schemas.microsoft.com/office/word/2016/wordml/cid" xmlns:w16="http://schemas.microsoft.com/office/word/2018/wordml" xmlns:w16du="http://schemas.microsoft.com/office/word/2023/wordml/word16du" xmlns:w16sdtdh="http://schemas.microsoft.com/office/word/2020/wordml/sdtdatahash" xmlns:w16sdtfl="http://schemas.microsoft.com/office/word/2024/wordml/sdtformatlock" xmlns:w16se="http://schemas.microsoft.com/office/word/2015/wordml/symex" mc:Ignorable="w14 w15 w16se w16cid w16 w16cex w16sdtdh w16sdtfl w16du">
+<w:styles xmlns:mc="http://schemas.openxmlformats.org/markup-compatibility/2006" xmlns:r="http://schemas.openxmlformats.org/officeDocument/2006/relationships" xmlns:w="http://schemas.openxmlformats.org/wordprocessingml/2006/main" xmlns:w14="http://schemas.microsoft.com/office/word/2010/wordml" xmlns:w15="http://schemas.microsoft.com/office/word/2012/wordml" xmlns:w16se="http://schemas.microsoft.com/office/word/2015/wordml/symex" mc:Ignorable="w14 w15 w16se">
   <w:docDefaults>
     <w:rPrDefault>
       <w:rPr>
@@ -3369,7 +3427,7 @@
       </w:pPr>
     </w:pPrDefault>
   </w:docDefaults>
-  <w:latentStyles w:defLockedState="0" w:defUIPriority="99" w:defSemiHidden="0" w:defUnhideWhenUsed="0" w:defQFormat="0" w:count="376">
+  <w:latentStyles w:defLockedState="0" w:defUIPriority="99" w:defSemiHidden="0" w:defUnhideWhenUsed="0" w:defQFormat="0" w:count="371">
     <w:lsdException w:name="Normal" w:uiPriority="0" w:qFormat="1"/>
     <w:lsdException w:name="heading 1" w:uiPriority="9" w:qFormat="1"/>
     <w:lsdException w:name="heading 2" w:semiHidden="1" w:uiPriority="9" w:unhideWhenUsed="1" w:qFormat="1"/>
@@ -3741,11 +3799,6 @@
     <w:lsdException w:name="List Table 5 Dark Accent 6" w:uiPriority="50"/>
     <w:lsdException w:name="List Table 6 Colorful Accent 6" w:uiPriority="51"/>
     <w:lsdException w:name="List Table 7 Colorful Accent 6" w:uiPriority="52"/>
-    <w:lsdException w:name="Mention" w:semiHidden="1" w:unhideWhenUsed="1"/>
-    <w:lsdException w:name="Smart Hyperlink" w:semiHidden="1" w:unhideWhenUsed="1"/>
-    <w:lsdException w:name="Hashtag" w:semiHidden="1" w:unhideWhenUsed="1"/>
-    <w:lsdException w:name="Unresolved Mention" w:semiHidden="1" w:unhideWhenUsed="1"/>
-    <w:lsdException w:name="Smart Link" w:semiHidden="1" w:unhideWhenUsed="1"/>
   </w:latentStyles>
   <w:style w:type="paragraph" w:default="1" w:styleId="Normal">
     <w:name w:val="Normal"/>

</xml_diff>